<commit_message>
Update resume files (docx and pdf)
</commit_message>
<xml_diff>
--- a/site/public/resume.docx
+++ b/site/public/resume.docx
@@ -130,20 +130,80 @@
     </w:p>
     <w:p>
       <w:pPr>
+        <w:pBdr>
+          <w:bottom w:val="nil"/>
+        </w:pBdr>
         <w:jc w:val="center"/>
         <w:rPr>
-          <w:sz w:val="21"/>
-          <w:szCs w:val="21"/>
-        </w:rPr>
-      </w:pPr>
-      <w:r>
-        <w:rPr>
-          <w:rFonts w:ascii="Calibri" w:eastAsia="Calibri" w:hAnsi="Calibri" w:cs="Calibri"/>
-          <w:sz w:val="21"/>
-          <w:szCs w:val="21"/>
-        </w:rPr>
-        <w:t>https://www.linkedin.com/in/alexis-parker-732b9a165</w:t>
-      </w:r>
+          <w:rFonts w:ascii="Calibri" w:eastAsia="Calibri" w:hAnsi="Calibri" w:cs="Calibri"/>
+          <w:sz w:val="21"/>
+          <w:szCs w:val="21"/>
+        </w:rPr>
+      </w:pPr>
+      <w:r>
+        <w:rPr>
+          <w:rFonts w:ascii="Calibri" w:eastAsia="Calibri" w:hAnsi="Calibri" w:cs="Calibri"/>
+          <w:sz w:val="21"/>
+          <w:szCs w:val="21"/>
+        </w:rPr>
+        <w:t xml:space="preserve">LinkedIn: </w:t>
+      </w:r>
+      <w:hyperlink r:id="rId6" w:tgtFrame="_new" w:history="1">
+        <w:r>
+          <w:rPr>
+            <w:rStyle w:val="Hyperlink"/>
+            <w:rFonts w:ascii="Calibri" w:eastAsia="Calibri" w:hAnsi="Calibri" w:cs="Calibri"/>
+            <w:sz w:val="21"/>
+            <w:szCs w:val="21"/>
+          </w:rPr>
+          <w:t>https://www.linkedin.com/in/alexis-parker-732b9a165</w:t>
+        </w:r>
+      </w:hyperlink>
+      <w:r>
+        <w:rPr>
+          <w:rFonts w:ascii="Calibri" w:eastAsia="Calibri" w:hAnsi="Calibri" w:cs="Calibri"/>
+          <w:sz w:val="21"/>
+          <w:szCs w:val="21"/>
+        </w:rPr>
+        <w:t xml:space="preserve"> </w:t>
+      </w:r>
+      <w:r>
+        <w:rPr>
+          <w:rFonts w:ascii="Calibri" w:eastAsia="Calibri" w:hAnsi="Calibri" w:cs="Calibri"/>
+          <w:sz w:val="21"/>
+          <w:szCs w:val="21"/>
+        </w:rPr>
+        <w:t xml:space="preserve">Portfolio: </w:t>
+      </w:r>
+      <w:hyperlink r:id="rId7" w:tgtFrame="_new" w:history="1">
+        <w:r>
+          <w:rPr>
+            <w:rStyle w:val="Hyperlink"/>
+            <w:rFonts w:ascii="Calibri" w:eastAsia="Calibri" w:hAnsi="Calibri" w:cs="Calibri"/>
+            <w:sz w:val="21"/>
+            <w:szCs w:val="21"/>
+          </w:rPr>
+          <w:t>https</w:t>
+        </w:r>
+        <w:r>
+          <w:rPr>
+            <w:rStyle w:val="Hyperlink"/>
+            <w:rFonts w:ascii="Calibri" w:eastAsia="Calibri" w:hAnsi="Calibri" w:cs="Calibri"/>
+            <w:sz w:val="21"/>
+            <w:szCs w:val="21"/>
+          </w:rPr>
+          <w:t>:</w:t>
+        </w:r>
+        <w:r>
+          <w:rPr>
+            <w:rStyle w:val="Hyperlink"/>
+            <w:rFonts w:ascii="Calibri" w:eastAsia="Calibri" w:hAnsi="Calibri" w:cs="Calibri"/>
+            <w:sz w:val="21"/>
+            <w:szCs w:val="21"/>
+          </w:rPr>
+          <w:t>//aparker03.github.io/alexis-portfolio</w:t>
+        </w:r>
+      </w:hyperlink>
     </w:p>
     <w:p>
       <w:pPr>
@@ -226,7 +286,7 @@
           <w:sz w:val="21"/>
           <w:szCs w:val="21"/>
         </w:rPr>
-        <w:t>Expected August 2025</w:t>
+        <w:t>August 2025</w:t>
       </w:r>
       <w:r>
         <w:rPr>
@@ -257,7 +317,7 @@
           <w:sz w:val="21"/>
           <w:szCs w:val="21"/>
         </w:rPr>
-        <w:t>Projects focused on: Experimental Design, Deep Learning (GANs, RNNs), Bayesian Inference, Health Data Analysis, EDA, and Public Health Research</w:t>
+        <w:t>Projects focused on: Experimental Design, Deep Learning (GANs, RNNs), Bayesian Inference, Health Data Analysis, EDA, Public Health Research, and LLM-based Research Methods</w:t>
       </w:r>
     </w:p>
     <w:p>
@@ -373,16 +433,6 @@
           <w:szCs w:val="21"/>
         </w:rPr>
         <w:tab/>
-        <w:t xml:space="preserve">   </w:t>
-      </w:r>
-      <w:r>
-        <w:rPr>
-          <w:rFonts w:ascii="Calibri" w:eastAsia="Calibri" w:hAnsi="Calibri" w:cs="Calibri"/>
-          <w:i/>
-          <w:sz w:val="21"/>
-          <w:szCs w:val="21"/>
-        </w:rPr>
-        <w:tab/>
       </w:r>
       <w:r>
         <w:rPr>
@@ -432,6 +482,7 @@
       <w:pPr>
         <w:rPr>
           <w:rFonts w:ascii="Calibri" w:eastAsia="Calibri" w:hAnsi="Calibri" w:cs="Calibri"/>
+          <w:i/>
           <w:sz w:val="21"/>
           <w:szCs w:val="21"/>
         </w:rPr>
@@ -450,7 +501,6 @@
       <w:pPr>
         <w:rPr>
           <w:rFonts w:ascii="Calibri" w:eastAsia="Calibri" w:hAnsi="Calibri" w:cs="Calibri"/>
-          <w:b/>
           <w:sz w:val="21"/>
           <w:szCs w:val="21"/>
         </w:rPr>
@@ -509,14 +559,16 @@
         </w:rPr>
         <w:t>, VS Code, Google Cloud Platform (GCP), Matplotlib</w:t>
       </w:r>
-      <w:r>
-        <w:rPr>
-          <w:rFonts w:ascii="Calibri" w:eastAsia="Calibri" w:hAnsi="Calibri" w:cs="Calibri"/>
-          <w:sz w:val="21"/>
-          <w:szCs w:val="21"/>
-        </w:rPr>
-        <w:br/>
-      </w:r>
+    </w:p>
+    <w:p>
+      <w:pPr>
+        <w:rPr>
+          <w:rFonts w:ascii="Calibri" w:eastAsia="Calibri" w:hAnsi="Calibri" w:cs="Calibri"/>
+          <w:b/>
+          <w:sz w:val="21"/>
+          <w:szCs w:val="21"/>
+        </w:rPr>
+      </w:pPr>
       <w:r>
         <w:rPr>
           <w:rFonts w:ascii="Calibri" w:eastAsia="Calibri" w:hAnsi="Calibri" w:cs="Calibri"/>
@@ -525,15 +577,15 @@
           <w:sz w:val="21"/>
           <w:szCs w:val="21"/>
         </w:rPr>
-        <w:t>Certifications:</w:t>
-      </w:r>
-      <w:r>
-        <w:rPr>
-          <w:rFonts w:ascii="Calibri" w:eastAsia="Calibri" w:hAnsi="Calibri" w:cs="Calibri"/>
-          <w:sz w:val="21"/>
-          <w:szCs w:val="21"/>
-        </w:rPr>
-        <w:t xml:space="preserve"> Machine Learning on Google Cloud • AI for Medicine (DeepLearning.AI) • Computational Neuroscience (University of Washington) • Genomic Data Science (Johns Hopkins University)</w:t>
+        <w:t>Research Methods:</w:t>
+      </w:r>
+      <w:r>
+        <w:rPr>
+          <w:rFonts w:ascii="Calibri" w:eastAsia="Calibri" w:hAnsi="Calibri" w:cs="Calibri"/>
+          <w:sz w:val="21"/>
+          <w:szCs w:val="21"/>
+        </w:rPr>
+        <w:t xml:space="preserve"> Literature review, qualitative coding, annotation, study ideation, reproducible pipelines</w:t>
       </w:r>
     </w:p>
     <w:p>
@@ -664,7 +716,7 @@
           <w:sz w:val="21"/>
           <w:szCs w:val="21"/>
         </w:rPr>
-        <w:t>Apply statistical modeling and machine learning in Python to real-world datasets from sources such as CDC BRFSS and California Health and Human Services (CHHS)</w:t>
+        <w:t>Built reproducible data pipelines with Pandas, Seaborn, and scikit-learn; created KDE plots, time series graphs, and regression charts to support exploratory analysis and decision-making</w:t>
       </w:r>
     </w:p>
     <w:p>
@@ -685,7 +737,83 @@
           <w:sz w:val="21"/>
           <w:szCs w:val="21"/>
         </w:rPr>
-        <w:t>Build reproducible data pipelines using Pandas, Seaborn, and scikit-learn to support exploratory analysis and data-driven decision-making</w:t>
+        <w:t xml:space="preserve">Conducted literature review, qualitative coding, annotation, and study ideation for LLM-focused projects, using Python (pandas, </w:t>
+      </w:r>
+      <w:proofErr w:type="spellStart"/>
+      <w:r>
+        <w:rPr>
+          <w:rFonts w:ascii="Calibri" w:eastAsia="Calibri" w:hAnsi="Calibri" w:cs="Calibri"/>
+          <w:sz w:val="21"/>
+          <w:szCs w:val="21"/>
+        </w:rPr>
+        <w:t>numpy</w:t>
+      </w:r>
+      <w:proofErr w:type="spellEnd"/>
+      <w:r>
+        <w:rPr>
+          <w:rFonts w:ascii="Calibri" w:eastAsia="Calibri" w:hAnsi="Calibri" w:cs="Calibri"/>
+          <w:sz w:val="21"/>
+          <w:szCs w:val="21"/>
+        </w:rPr>
+        <w:t xml:space="preserve">), </w:t>
+      </w:r>
+      <w:proofErr w:type="spellStart"/>
+      <w:r>
+        <w:rPr>
+          <w:rFonts w:ascii="Calibri" w:eastAsia="Calibri" w:hAnsi="Calibri" w:cs="Calibri"/>
+          <w:sz w:val="21"/>
+          <w:szCs w:val="21"/>
+        </w:rPr>
+        <w:t>Jupyter</w:t>
+      </w:r>
+      <w:proofErr w:type="spellEnd"/>
+      <w:r>
+        <w:rPr>
+          <w:rFonts w:ascii="Calibri" w:eastAsia="Calibri" w:hAnsi="Calibri" w:cs="Calibri"/>
+          <w:sz w:val="21"/>
+          <w:szCs w:val="21"/>
+        </w:rPr>
+        <w:t>, and Git to ensure reproducible workflows</w:t>
+      </w:r>
+    </w:p>
+    <w:p>
+      <w:pPr>
+        <w:tabs>
+          <w:tab w:val="right" w:pos="10800"/>
+        </w:tabs>
+        <w:spacing w:before="120"/>
+        <w:rPr>
+          <w:rFonts w:ascii="Calibri" w:eastAsia="Calibri" w:hAnsi="Calibri" w:cs="Calibri"/>
+          <w:sz w:val="21"/>
+          <w:szCs w:val="21"/>
+        </w:rPr>
+      </w:pPr>
+      <w:r>
+        <w:rPr>
+          <w:rFonts w:ascii="Calibri" w:eastAsia="Calibri" w:hAnsi="Calibri" w:cs="Calibri"/>
+          <w:b/>
+          <w:sz w:val="21"/>
+          <w:szCs w:val="21"/>
+        </w:rPr>
+        <w:t xml:space="preserve">IHSS Public Authority | </w:t>
+      </w:r>
+      <w:r>
+        <w:rPr>
+          <w:rFonts w:ascii="Calibri" w:eastAsia="Calibri" w:hAnsi="Calibri" w:cs="Calibri"/>
+          <w:i/>
+          <w:sz w:val="21"/>
+          <w:szCs w:val="21"/>
+        </w:rPr>
+        <w:t xml:space="preserve">IHSS Caregiver </w:t>
+      </w:r>
+      <w:r>
+        <w:rPr>
+          <w:rFonts w:ascii="Calibri" w:eastAsia="Calibri" w:hAnsi="Calibri" w:cs="Calibri"/>
+          <w:sz w:val="21"/>
+          <w:szCs w:val="21"/>
+        </w:rPr>
+        <w:tab/>
+        <w:t>April 2019 to Present</w:t>
       </w:r>
     </w:p>
     <w:p>
@@ -706,7 +834,672 @@
           <w:sz w:val="21"/>
           <w:szCs w:val="21"/>
         </w:rPr>
-        <w:t>Communicate findings through visualizations such as KDE plots, time series graphs, and regression charts, tailoring technical reports for audiences including policy stakeholders, healthcare researchers, and academic collaborators</w:t>
+        <w:t>Provide long-term, personalized care to elderly and disabled clients, supporting medication adherence, mobility, hygiene, and daily independence</w:t>
+      </w:r>
+    </w:p>
+    <w:p>
+      <w:pPr>
+        <w:numPr>
+          <w:ilvl w:val="0"/>
+          <w:numId w:val="3"/>
+        </w:numPr>
+        <w:rPr>
+          <w:rFonts w:ascii="Calibri" w:eastAsia="Calibri" w:hAnsi="Calibri" w:cs="Calibri"/>
+          <w:sz w:val="21"/>
+          <w:szCs w:val="21"/>
+        </w:rPr>
+      </w:pPr>
+      <w:r>
+        <w:rPr>
+          <w:rFonts w:ascii="Calibri" w:eastAsia="Calibri" w:hAnsi="Calibri" w:cs="Calibri"/>
+          <w:sz w:val="21"/>
+          <w:szCs w:val="21"/>
+        </w:rPr>
+        <w:t xml:space="preserve">Monitor cognitive and physical health changes and deliver consistent emotional support, improving communication with providers and reducing </w:t>
+      </w:r>
+      <w:proofErr w:type="gramStart"/>
+      <w:r>
+        <w:rPr>
+          <w:rFonts w:ascii="Calibri" w:eastAsia="Calibri" w:hAnsi="Calibri" w:cs="Calibri"/>
+          <w:sz w:val="21"/>
+          <w:szCs w:val="21"/>
+        </w:rPr>
+        <w:t>hospitalizations</w:t>
+      </w:r>
+      <w:proofErr w:type="gramEnd"/>
+      <w:r>
+        <w:rPr>
+          <w:rFonts w:ascii="Calibri" w:eastAsia="Calibri" w:hAnsi="Calibri" w:cs="Calibri"/>
+          <w:sz w:val="21"/>
+          <w:szCs w:val="21"/>
+        </w:rPr>
+        <w:t xml:space="preserve"> while enhancing quality of life</w:t>
+      </w:r>
+    </w:p>
+    <w:p>
+      <w:pPr>
+        <w:tabs>
+          <w:tab w:val="right" w:pos="10800"/>
+        </w:tabs>
+        <w:spacing w:before="60"/>
+        <w:rPr>
+          <w:rFonts w:ascii="Calibri" w:eastAsia="Calibri" w:hAnsi="Calibri" w:cs="Calibri"/>
+          <w:sz w:val="21"/>
+          <w:szCs w:val="21"/>
+        </w:rPr>
+      </w:pPr>
+      <w:r>
+        <w:rPr>
+          <w:rFonts w:ascii="Calibri" w:eastAsia="Calibri" w:hAnsi="Calibri" w:cs="Calibri"/>
+          <w:b/>
+          <w:sz w:val="21"/>
+          <w:szCs w:val="21"/>
+        </w:rPr>
+        <w:t xml:space="preserve">California State University, San Bernardino | </w:t>
+      </w:r>
+      <w:r>
+        <w:rPr>
+          <w:rFonts w:ascii="Calibri" w:eastAsia="Calibri" w:hAnsi="Calibri" w:cs="Calibri"/>
+          <w:i/>
+          <w:sz w:val="21"/>
+          <w:szCs w:val="21"/>
+        </w:rPr>
+        <w:t xml:space="preserve">Behavioral Neuroscience Research Assistant </w:t>
+      </w:r>
+      <w:r>
+        <w:rPr>
+          <w:rFonts w:ascii="Calibri" w:eastAsia="Calibri" w:hAnsi="Calibri" w:cs="Calibri"/>
+          <w:sz w:val="21"/>
+          <w:szCs w:val="21"/>
+        </w:rPr>
+        <w:tab/>
+        <w:t>April to June 2019</w:t>
+      </w:r>
+    </w:p>
+    <w:p>
+      <w:pPr>
+        <w:numPr>
+          <w:ilvl w:val="0"/>
+          <w:numId w:val="3"/>
+        </w:numPr>
+        <w:rPr>
+          <w:rFonts w:ascii="Calibri" w:eastAsia="Calibri" w:hAnsi="Calibri" w:cs="Calibri"/>
+          <w:sz w:val="21"/>
+          <w:szCs w:val="21"/>
+        </w:rPr>
+      </w:pPr>
+      <w:r>
+        <w:rPr>
+          <w:rFonts w:ascii="Calibri" w:eastAsia="Calibri" w:hAnsi="Calibri" w:cs="Calibri"/>
+          <w:sz w:val="21"/>
+          <w:szCs w:val="21"/>
+        </w:rPr>
+        <w:t>Conducted lab study on cocaine-conditioned object preference in adolescent rats; applied structured behavioral protocols and three-way ANOVA in SPSS to reveal conditioned responses to environmental cues</w:t>
+      </w:r>
+    </w:p>
+    <w:p>
+      <w:pPr>
+        <w:numPr>
+          <w:ilvl w:val="0"/>
+          <w:numId w:val="3"/>
+        </w:numPr>
+        <w:rPr>
+          <w:rFonts w:ascii="Calibri" w:eastAsia="Calibri" w:hAnsi="Calibri" w:cs="Calibri"/>
+          <w:sz w:val="21"/>
+          <w:szCs w:val="21"/>
+        </w:rPr>
+      </w:pPr>
+      <w:r>
+        <w:rPr>
+          <w:rFonts w:ascii="Calibri" w:eastAsia="Calibri" w:hAnsi="Calibri" w:cs="Calibri"/>
+          <w:sz w:val="21"/>
+          <w:szCs w:val="21"/>
+        </w:rPr>
+        <w:t xml:space="preserve">Visualized locomotor activity with bar plots and time series graphs in GraphPad Prism, supporting conclusions that environmental triggers heighten relapse vulnerability during adolescence </w:t>
+      </w:r>
+    </w:p>
+    <w:p>
+      <w:pPr>
+        <w:rPr>
+          <w:rFonts w:ascii="Calibri" w:eastAsia="Calibri" w:hAnsi="Calibri" w:cs="Calibri"/>
+          <w:b/>
+          <w:sz w:val="21"/>
+          <w:szCs w:val="21"/>
+        </w:rPr>
+      </w:pPr>
+    </w:p>
+    <w:p>
+      <w:pPr>
+        <w:pBdr>
+          <w:bottom w:val="nil"/>
+        </w:pBdr>
+        <w:rPr>
+          <w:rFonts w:ascii="Calibri" w:eastAsia="Calibri" w:hAnsi="Calibri" w:cs="Calibri"/>
+          <w:b/>
+          <w:sz w:val="21"/>
+          <w:szCs w:val="21"/>
+        </w:rPr>
+      </w:pPr>
+      <w:r>
+        <w:rPr>
+          <w:rFonts w:ascii="Calibri" w:eastAsia="Calibri" w:hAnsi="Calibri" w:cs="Calibri"/>
+          <w:b/>
+          <w:sz w:val="21"/>
+          <w:szCs w:val="21"/>
+        </w:rPr>
+        <w:t xml:space="preserve">PROJECT EXPERIENCE </w:t>
+      </w:r>
+    </w:p>
+    <w:p>
+      <w:pPr>
+        <w:tabs>
+          <w:tab w:val="right" w:pos="10800"/>
+        </w:tabs>
+        <w:spacing w:before="60"/>
+        <w:rPr>
+          <w:rFonts w:ascii="Calibri" w:eastAsia="Calibri" w:hAnsi="Calibri" w:cs="Calibri"/>
+          <w:b/>
+          <w:sz w:val="21"/>
+          <w:szCs w:val="21"/>
+        </w:rPr>
+      </w:pPr>
+      <w:r>
+        <w:rPr>
+          <w:rFonts w:ascii="Calibri" w:eastAsia="Calibri" w:hAnsi="Calibri" w:cs="Calibri"/>
+          <w:b/>
+          <w:sz w:val="21"/>
+          <w:szCs w:val="21"/>
+        </w:rPr>
+        <w:t xml:space="preserve">EEG + NHIS Explorer </w:t>
+      </w:r>
+      <w:r>
+        <w:rPr>
+          <w:rFonts w:ascii="Calibri" w:eastAsia="Calibri" w:hAnsi="Calibri" w:cs="Calibri"/>
+          <w:b/>
+          <w:sz w:val="21"/>
+          <w:szCs w:val="21"/>
+        </w:rPr>
+        <w:t xml:space="preserve">| </w:t>
+      </w:r>
+      <w:r>
+        <w:rPr>
+          <w:rFonts w:ascii="Calibri" w:eastAsia="Calibri" w:hAnsi="Calibri" w:cs="Calibri"/>
+          <w:i/>
+          <w:sz w:val="21"/>
+          <w:szCs w:val="21"/>
+        </w:rPr>
+        <w:t>Graduate Researcher</w:t>
+      </w:r>
+      <w:r>
+        <w:rPr>
+          <w:rFonts w:ascii="Calibri" w:eastAsia="Calibri" w:hAnsi="Calibri" w:cs="Calibri"/>
+          <w:sz w:val="21"/>
+          <w:szCs w:val="21"/>
+        </w:rPr>
+        <w:tab/>
+      </w:r>
+      <w:r>
+        <w:rPr>
+          <w:rFonts w:ascii="Calibri" w:eastAsia="Calibri" w:hAnsi="Calibri" w:cs="Calibri"/>
+          <w:sz w:val="21"/>
+          <w:szCs w:val="21"/>
+        </w:rPr>
+        <w:t>June</w:t>
+      </w:r>
+      <w:r>
+        <w:rPr>
+          <w:rFonts w:ascii="Calibri" w:eastAsia="Calibri" w:hAnsi="Calibri" w:cs="Calibri"/>
+          <w:sz w:val="21"/>
+          <w:szCs w:val="21"/>
+        </w:rPr>
+        <w:t xml:space="preserve"> 2025 to </w:t>
+      </w:r>
+      <w:r>
+        <w:rPr>
+          <w:rFonts w:ascii="Calibri" w:eastAsia="Calibri" w:hAnsi="Calibri" w:cs="Calibri"/>
+          <w:sz w:val="21"/>
+          <w:szCs w:val="21"/>
+        </w:rPr>
+        <w:t>August</w:t>
+      </w:r>
+      <w:r>
+        <w:rPr>
+          <w:rFonts w:ascii="Calibri" w:eastAsia="Calibri" w:hAnsi="Calibri" w:cs="Calibri"/>
+          <w:sz w:val="21"/>
+          <w:szCs w:val="21"/>
+        </w:rPr>
+        <w:t xml:space="preserve"> 2025</w:t>
+      </w:r>
+      <w:r>
+        <w:rPr>
+          <w:rFonts w:ascii="Calibri" w:eastAsia="Calibri" w:hAnsi="Calibri" w:cs="Calibri"/>
+          <w:b/>
+          <w:sz w:val="21"/>
+          <w:szCs w:val="21"/>
+        </w:rPr>
+        <w:t xml:space="preserve"> </w:t>
+      </w:r>
+    </w:p>
+    <w:p>
+      <w:pPr>
+        <w:numPr>
+          <w:ilvl w:val="0"/>
+          <w:numId w:val="2"/>
+        </w:numPr>
+        <w:rPr>
+          <w:rFonts w:ascii="Calibri" w:eastAsia="Calibri" w:hAnsi="Calibri" w:cs="Calibri"/>
+          <w:sz w:val="21"/>
+          <w:szCs w:val="21"/>
+        </w:rPr>
+      </w:pPr>
+      <w:r>
+        <w:rPr>
+          <w:rFonts w:ascii="Calibri" w:eastAsia="Calibri" w:hAnsi="Calibri" w:cs="Calibri"/>
+          <w:sz w:val="21"/>
+          <w:szCs w:val="21"/>
+        </w:rPr>
+        <w:t>Processed EEG recordings (</w:t>
+      </w:r>
+      <w:proofErr w:type="spellStart"/>
+      <w:r>
+        <w:rPr>
+          <w:rFonts w:ascii="Calibri" w:eastAsia="Calibri" w:hAnsi="Calibri" w:cs="Calibri"/>
+          <w:sz w:val="21"/>
+          <w:szCs w:val="21"/>
+        </w:rPr>
+        <w:t>OpenNeuro</w:t>
+      </w:r>
+      <w:proofErr w:type="spellEnd"/>
+      <w:r>
+        <w:rPr>
+          <w:rFonts w:ascii="Calibri" w:eastAsia="Calibri" w:hAnsi="Calibri" w:cs="Calibri"/>
+          <w:sz w:val="21"/>
+          <w:szCs w:val="21"/>
+        </w:rPr>
+        <w:t>) with NumPy, SciPy, and MNE-Python; extracted alpha, theta, and beta band power and integrated results with 2024 NHIS sleep survey data (32k respondents)</w:t>
+      </w:r>
+    </w:p>
+    <w:p>
+      <w:pPr>
+        <w:numPr>
+          <w:ilvl w:val="0"/>
+          <w:numId w:val="2"/>
+        </w:numPr>
+        <w:rPr>
+          <w:rFonts w:ascii="Calibri" w:eastAsia="Calibri" w:hAnsi="Calibri" w:cs="Calibri"/>
+          <w:sz w:val="21"/>
+          <w:szCs w:val="21"/>
+        </w:rPr>
+      </w:pPr>
+      <w:r>
+        <w:rPr>
+          <w:rFonts w:ascii="Calibri" w:eastAsia="Calibri" w:hAnsi="Calibri" w:cs="Calibri"/>
+          <w:sz w:val="21"/>
+          <w:szCs w:val="21"/>
+        </w:rPr>
+        <w:t xml:space="preserve">Built an interactive </w:t>
+      </w:r>
+      <w:proofErr w:type="spellStart"/>
+      <w:r>
+        <w:rPr>
+          <w:rFonts w:ascii="Calibri" w:eastAsia="Calibri" w:hAnsi="Calibri" w:cs="Calibri"/>
+          <w:sz w:val="21"/>
+          <w:szCs w:val="21"/>
+        </w:rPr>
+        <w:t>Streamlit</w:t>
+      </w:r>
+      <w:proofErr w:type="spellEnd"/>
+      <w:r>
+        <w:rPr>
+          <w:rFonts w:ascii="Calibri" w:eastAsia="Calibri" w:hAnsi="Calibri" w:cs="Calibri"/>
+          <w:sz w:val="21"/>
+          <w:szCs w:val="21"/>
+        </w:rPr>
+        <w:t xml:space="preserve"> app with </w:t>
+      </w:r>
+      <w:proofErr w:type="spellStart"/>
+      <w:r>
+        <w:rPr>
+          <w:rFonts w:ascii="Calibri" w:eastAsia="Calibri" w:hAnsi="Calibri" w:cs="Calibri"/>
+          <w:sz w:val="21"/>
+          <w:szCs w:val="21"/>
+        </w:rPr>
+        <w:t>Plotly</w:t>
+      </w:r>
+      <w:proofErr w:type="spellEnd"/>
+      <w:r>
+        <w:rPr>
+          <w:rFonts w:ascii="Calibri" w:eastAsia="Calibri" w:hAnsi="Calibri" w:cs="Calibri"/>
+          <w:sz w:val="21"/>
+          <w:szCs w:val="21"/>
+        </w:rPr>
+        <w:t xml:space="preserve"> dashboards (EEG scalp maps, PVT violin plots, national sleep histograms) to connect lab-based and population-level measures</w:t>
+      </w:r>
+    </w:p>
+    <w:p>
+      <w:pPr>
+        <w:tabs>
+          <w:tab w:val="right" w:pos="10800"/>
+        </w:tabs>
+        <w:spacing w:before="60"/>
+        <w:rPr>
+          <w:rFonts w:ascii="Calibri" w:eastAsia="Calibri" w:hAnsi="Calibri" w:cs="Calibri"/>
+          <w:b/>
+          <w:sz w:val="21"/>
+          <w:szCs w:val="21"/>
+        </w:rPr>
+      </w:pPr>
+      <w:r>
+        <w:rPr>
+          <w:rFonts w:ascii="Calibri" w:eastAsia="Calibri" w:hAnsi="Calibri" w:cs="Calibri"/>
+          <w:b/>
+          <w:sz w:val="21"/>
+          <w:szCs w:val="21"/>
+        </w:rPr>
+        <w:t xml:space="preserve">Depression Risk Modeling </w:t>
+      </w:r>
+      <w:r>
+        <w:rPr>
+          <w:rFonts w:ascii="Calibri" w:eastAsia="Calibri" w:hAnsi="Calibri" w:cs="Calibri"/>
+          <w:b/>
+          <w:sz w:val="21"/>
+          <w:szCs w:val="21"/>
+        </w:rPr>
+        <w:t>-</w:t>
+      </w:r>
+      <w:r>
+        <w:rPr>
+          <w:rFonts w:ascii="Calibri" w:eastAsia="Calibri" w:hAnsi="Calibri" w:cs="Calibri"/>
+          <w:b/>
+          <w:sz w:val="21"/>
+          <w:szCs w:val="21"/>
+        </w:rPr>
+        <w:t xml:space="preserve"> NHANES Survey Data</w:t>
+      </w:r>
+      <w:r>
+        <w:rPr>
+          <w:rFonts w:ascii="Calibri" w:eastAsia="Calibri" w:hAnsi="Calibri" w:cs="Calibri"/>
+          <w:b/>
+          <w:sz w:val="21"/>
+          <w:szCs w:val="21"/>
+        </w:rPr>
+        <w:t xml:space="preserve"> </w:t>
+      </w:r>
+      <w:r>
+        <w:rPr>
+          <w:rFonts w:ascii="Calibri" w:eastAsia="Calibri" w:hAnsi="Calibri" w:cs="Calibri"/>
+          <w:b/>
+          <w:sz w:val="21"/>
+          <w:szCs w:val="21"/>
+        </w:rPr>
+        <w:t xml:space="preserve">| </w:t>
+      </w:r>
+      <w:r>
+        <w:rPr>
+          <w:rFonts w:ascii="Calibri" w:eastAsia="Calibri" w:hAnsi="Calibri" w:cs="Calibri"/>
+          <w:i/>
+          <w:sz w:val="21"/>
+          <w:szCs w:val="21"/>
+        </w:rPr>
+        <w:t>Graduate Researcher</w:t>
+      </w:r>
+      <w:r>
+        <w:rPr>
+          <w:rFonts w:ascii="Calibri" w:eastAsia="Calibri" w:hAnsi="Calibri" w:cs="Calibri"/>
+          <w:sz w:val="21"/>
+          <w:szCs w:val="21"/>
+        </w:rPr>
+        <w:tab/>
+      </w:r>
+      <w:r>
+        <w:rPr>
+          <w:rFonts w:ascii="Calibri" w:eastAsia="Calibri" w:hAnsi="Calibri" w:cs="Calibri"/>
+          <w:sz w:val="21"/>
+          <w:szCs w:val="21"/>
+        </w:rPr>
+        <w:t>May</w:t>
+      </w:r>
+      <w:r>
+        <w:rPr>
+          <w:rFonts w:ascii="Calibri" w:eastAsia="Calibri" w:hAnsi="Calibri" w:cs="Calibri"/>
+          <w:sz w:val="21"/>
+          <w:szCs w:val="21"/>
+        </w:rPr>
+        <w:t xml:space="preserve"> 2025 to </w:t>
+      </w:r>
+      <w:r>
+        <w:rPr>
+          <w:rFonts w:ascii="Calibri" w:eastAsia="Calibri" w:hAnsi="Calibri" w:cs="Calibri"/>
+          <w:sz w:val="21"/>
+          <w:szCs w:val="21"/>
+        </w:rPr>
+        <w:t>June</w:t>
+      </w:r>
+      <w:r>
+        <w:rPr>
+          <w:rFonts w:ascii="Calibri" w:eastAsia="Calibri" w:hAnsi="Calibri" w:cs="Calibri"/>
+          <w:sz w:val="21"/>
+          <w:szCs w:val="21"/>
+        </w:rPr>
+        <w:t xml:space="preserve"> 2025</w:t>
+      </w:r>
+      <w:r>
+        <w:rPr>
+          <w:rFonts w:ascii="Calibri" w:eastAsia="Calibri" w:hAnsi="Calibri" w:cs="Calibri"/>
+          <w:b/>
+          <w:sz w:val="21"/>
+          <w:szCs w:val="21"/>
+        </w:rPr>
+        <w:t xml:space="preserve"> </w:t>
+      </w:r>
+    </w:p>
+    <w:p>
+      <w:pPr>
+        <w:numPr>
+          <w:ilvl w:val="0"/>
+          <w:numId w:val="2"/>
+        </w:numPr>
+        <w:rPr>
+          <w:rFonts w:ascii="Calibri" w:eastAsia="Calibri" w:hAnsi="Calibri" w:cs="Calibri"/>
+          <w:sz w:val="21"/>
+          <w:szCs w:val="21"/>
+        </w:rPr>
+      </w:pPr>
+      <w:r>
+        <w:rPr>
+          <w:rFonts w:ascii="Calibri" w:eastAsia="Calibri" w:hAnsi="Calibri" w:cs="Calibri"/>
+          <w:sz w:val="21"/>
+          <w:szCs w:val="21"/>
+        </w:rPr>
+        <w:t>Merged and cleaned 7 NHANES modules (</w:t>
+      </w:r>
+      <w:r>
+        <w:rPr>
+          <w:rFonts w:ascii="Calibri" w:eastAsia="Calibri" w:hAnsi="Calibri" w:cs="Calibri"/>
+          <w:sz w:val="21"/>
+          <w:szCs w:val="21"/>
+        </w:rPr>
+        <w:t>~</w:t>
+      </w:r>
+      <w:r>
+        <w:rPr>
+          <w:rFonts w:ascii="Calibri" w:eastAsia="Calibri" w:hAnsi="Calibri" w:cs="Calibri"/>
+          <w:sz w:val="21"/>
+          <w:szCs w:val="21"/>
+        </w:rPr>
+        <w:t xml:space="preserve">12k records) for depression severity prediction; applied </w:t>
+      </w:r>
+      <w:proofErr w:type="spellStart"/>
+      <w:r>
+        <w:rPr>
+          <w:rFonts w:ascii="Calibri" w:eastAsia="Calibri" w:hAnsi="Calibri" w:cs="Calibri"/>
+          <w:sz w:val="21"/>
+          <w:szCs w:val="21"/>
+        </w:rPr>
+        <w:t>KMeans</w:t>
+      </w:r>
+      <w:proofErr w:type="spellEnd"/>
+      <w:r>
+        <w:rPr>
+          <w:rFonts w:ascii="Calibri" w:eastAsia="Calibri" w:hAnsi="Calibri" w:cs="Calibri"/>
+          <w:sz w:val="21"/>
+          <w:szCs w:val="21"/>
+        </w:rPr>
+        <w:t>, PCA, and DBSCAN (scikit-learn) to generate features and clusters</w:t>
+      </w:r>
+    </w:p>
+    <w:p>
+      <w:pPr>
+        <w:numPr>
+          <w:ilvl w:val="0"/>
+          <w:numId w:val="2"/>
+        </w:numPr>
+        <w:rPr>
+          <w:rFonts w:ascii="Calibri" w:eastAsia="Calibri" w:hAnsi="Calibri" w:cs="Calibri"/>
+          <w:sz w:val="21"/>
+          <w:szCs w:val="21"/>
+        </w:rPr>
+      </w:pPr>
+      <w:r>
+        <w:rPr>
+          <w:rFonts w:ascii="Calibri" w:eastAsia="Calibri" w:hAnsi="Calibri" w:cs="Calibri"/>
+          <w:sz w:val="21"/>
+          <w:szCs w:val="21"/>
+        </w:rPr>
+        <w:t>Trained Logistic Regression, Random Forest, and SVM models with hyperparameter tuning; evaluated with SHAP, confusion matrices, and ROC-AUC, engineering socioeconomic predictors from Census data</w:t>
+      </w:r>
+    </w:p>
+    <w:p>
+      <w:pPr>
+        <w:tabs>
+          <w:tab w:val="right" w:pos="10800"/>
+        </w:tabs>
+        <w:spacing w:before="60"/>
+        <w:rPr>
+          <w:rFonts w:ascii="Calibri" w:eastAsia="Calibri" w:hAnsi="Calibri" w:cs="Calibri"/>
+          <w:b/>
+          <w:sz w:val="21"/>
+          <w:szCs w:val="21"/>
+        </w:rPr>
+      </w:pPr>
+      <w:r>
+        <w:rPr>
+          <w:rFonts w:ascii="Calibri" w:eastAsia="Calibri" w:hAnsi="Calibri" w:cs="Calibri"/>
+          <w:b/>
+          <w:sz w:val="21"/>
+          <w:szCs w:val="21"/>
+        </w:rPr>
+        <w:t xml:space="preserve">Depression Index Analysis </w:t>
+      </w:r>
+      <w:r>
+        <w:rPr>
+          <w:rFonts w:ascii="Calibri" w:eastAsia="Calibri" w:hAnsi="Calibri" w:cs="Calibri"/>
+          <w:b/>
+          <w:sz w:val="21"/>
+          <w:szCs w:val="21"/>
+        </w:rPr>
+        <w:t>-</w:t>
+      </w:r>
+      <w:r>
+        <w:rPr>
+          <w:rFonts w:ascii="Calibri" w:eastAsia="Calibri" w:hAnsi="Calibri" w:cs="Calibri"/>
+          <w:b/>
+          <w:sz w:val="21"/>
+          <w:szCs w:val="21"/>
+        </w:rPr>
+        <w:t xml:space="preserve"> CDC BRFSS Survey | </w:t>
+      </w:r>
+      <w:r>
+        <w:rPr>
+          <w:rFonts w:ascii="Calibri" w:eastAsia="Calibri" w:hAnsi="Calibri" w:cs="Calibri"/>
+          <w:i/>
+          <w:sz w:val="21"/>
+          <w:szCs w:val="21"/>
+        </w:rPr>
+        <w:t>Graduate Researcher</w:t>
+      </w:r>
+      <w:r>
+        <w:rPr>
+          <w:rFonts w:ascii="Calibri" w:eastAsia="Calibri" w:hAnsi="Calibri" w:cs="Calibri"/>
+          <w:sz w:val="21"/>
+          <w:szCs w:val="21"/>
+        </w:rPr>
+        <w:tab/>
+      </w:r>
+      <w:r>
+        <w:rPr>
+          <w:rFonts w:ascii="Calibri" w:eastAsia="Calibri" w:hAnsi="Calibri" w:cs="Calibri"/>
+          <w:sz w:val="21"/>
+          <w:szCs w:val="21"/>
+        </w:rPr>
+        <w:t>January 2025 to March 2025</w:t>
+      </w:r>
+      <w:r>
+        <w:rPr>
+          <w:rFonts w:ascii="Calibri" w:eastAsia="Calibri" w:hAnsi="Calibri" w:cs="Calibri"/>
+          <w:b/>
+          <w:sz w:val="21"/>
+          <w:szCs w:val="21"/>
+        </w:rPr>
+        <w:t xml:space="preserve"> </w:t>
+      </w:r>
+    </w:p>
+    <w:p>
+      <w:pPr>
+        <w:numPr>
+          <w:ilvl w:val="0"/>
+          <w:numId w:val="2"/>
+        </w:numPr>
+        <w:rPr>
+          <w:rFonts w:ascii="Calibri" w:eastAsia="Calibri" w:hAnsi="Calibri" w:cs="Calibri"/>
+          <w:sz w:val="21"/>
+          <w:szCs w:val="21"/>
+        </w:rPr>
+      </w:pPr>
+      <w:r>
+        <w:rPr>
+          <w:rFonts w:ascii="Calibri" w:eastAsia="Calibri" w:hAnsi="Calibri" w:cs="Calibri"/>
+          <w:sz w:val="21"/>
+          <w:szCs w:val="21"/>
+        </w:rPr>
+        <w:t>Created a Depression Index using 400,000+ CDC BRFSS responses to model regional variation in self-reported depression symptoms based on PHQ-9 scoring</w:t>
+      </w:r>
+    </w:p>
+    <w:p>
+      <w:pPr>
+        <w:numPr>
+          <w:ilvl w:val="0"/>
+          <w:numId w:val="2"/>
+        </w:numPr>
+        <w:rPr>
+          <w:rFonts w:ascii="Calibri" w:eastAsia="Calibri" w:hAnsi="Calibri" w:cs="Calibri"/>
+          <w:sz w:val="21"/>
+          <w:szCs w:val="21"/>
+        </w:rPr>
+      </w:pPr>
+      <w:r>
+        <w:rPr>
+          <w:rFonts w:ascii="Calibri" w:eastAsia="Calibri" w:hAnsi="Calibri" w:cs="Calibri"/>
+          <w:sz w:val="21"/>
+          <w:szCs w:val="21"/>
+        </w:rPr>
+        <w:t>Visualized trends in Python, finding Western states scored 15</w:t>
+      </w:r>
+      <w:r>
+        <w:rPr>
+          <w:rFonts w:ascii="Calibri" w:eastAsia="Calibri" w:hAnsi="Calibri" w:cs="Calibri"/>
+          <w:sz w:val="21"/>
+          <w:szCs w:val="21"/>
+        </w:rPr>
+        <w:t>-</w:t>
+      </w:r>
+      <w:r>
+        <w:rPr>
+          <w:rFonts w:ascii="Calibri" w:eastAsia="Calibri" w:hAnsi="Calibri" w:cs="Calibri"/>
+          <w:sz w:val="21"/>
+          <w:szCs w:val="21"/>
+        </w:rPr>
+        <w:t>20% lower than the Midwest and South, supporting research on environmental influences in mental health</w:t>
       </w:r>
     </w:p>
     <w:p>
@@ -717,18 +1510,37 @@
         <w:spacing w:before="120"/>
         <w:rPr>
           <w:rFonts w:ascii="Calibri" w:eastAsia="Calibri" w:hAnsi="Calibri" w:cs="Calibri"/>
-          <w:sz w:val="21"/>
-          <w:szCs w:val="21"/>
-        </w:rPr>
-      </w:pPr>
-      <w:r>
-        <w:rPr>
-          <w:rFonts w:ascii="Calibri" w:eastAsia="Calibri" w:hAnsi="Calibri" w:cs="Calibri"/>
-          <w:b/>
-          <w:sz w:val="21"/>
-          <w:szCs w:val="21"/>
-        </w:rPr>
-        <w:t xml:space="preserve">IHSS Public Authority | </w:t>
+          <w:b/>
+          <w:sz w:val="21"/>
+          <w:szCs w:val="21"/>
+        </w:rPr>
+      </w:pPr>
+      <w:r>
+        <w:rPr>
+          <w:rFonts w:ascii="Calibri" w:eastAsia="Calibri" w:hAnsi="Calibri" w:cs="Calibri"/>
+          <w:b/>
+          <w:sz w:val="21"/>
+          <w:szCs w:val="21"/>
+        </w:rPr>
+        <w:t xml:space="preserve">Heart Rate and Performance Trends </w:t>
+      </w:r>
+      <w:r>
+        <w:rPr>
+          <w:rFonts w:ascii="Calibri" w:eastAsia="Calibri" w:hAnsi="Calibri" w:cs="Calibri"/>
+          <w:b/>
+          <w:sz w:val="21"/>
+          <w:szCs w:val="21"/>
+        </w:rPr>
+        <w:t>-</w:t>
+      </w:r>
+      <w:r>
+        <w:rPr>
+          <w:rFonts w:ascii="Calibri" w:eastAsia="Calibri" w:hAnsi="Calibri" w:cs="Calibri"/>
+          <w:b/>
+          <w:sz w:val="21"/>
+          <w:szCs w:val="21"/>
+        </w:rPr>
+        <w:t xml:space="preserve"> Strava Wearable Data| </w:t>
       </w:r>
       <w:r>
         <w:rPr>
@@ -737,7 +1549,7 @@
           <w:sz w:val="21"/>
           <w:szCs w:val="21"/>
         </w:rPr>
-        <w:t xml:space="preserve">IHSS Caregiver </w:t>
+        <w:t>Data Science Analyst</w:t>
       </w:r>
       <w:r>
         <w:rPr>
@@ -746,253 +1558,14 @@
           <w:szCs w:val="21"/>
         </w:rPr>
         <w:tab/>
-        <w:t>April 2019 to Present</w:t>
-      </w:r>
-    </w:p>
-    <w:p>
-      <w:pPr>
-        <w:numPr>
-          <w:ilvl w:val="0"/>
-          <w:numId w:val="3"/>
-        </w:numPr>
-        <w:rPr>
-          <w:rFonts w:ascii="Calibri" w:eastAsia="Calibri" w:hAnsi="Calibri" w:cs="Calibri"/>
-          <w:sz w:val="21"/>
-          <w:szCs w:val="21"/>
-        </w:rPr>
-      </w:pPr>
-      <w:r>
-        <w:rPr>
-          <w:rFonts w:ascii="Calibri" w:eastAsia="Calibri" w:hAnsi="Calibri" w:cs="Calibri"/>
-          <w:sz w:val="21"/>
-          <w:szCs w:val="21"/>
-        </w:rPr>
-        <w:t>Provide long-term, personalized care to elderly and disabled individuals, increasing adherence to medication schedules, improving mobility and hygiene routines, and supporting daily independence</w:t>
-      </w:r>
-    </w:p>
-    <w:p>
-      <w:pPr>
-        <w:numPr>
-          <w:ilvl w:val="0"/>
-          <w:numId w:val="3"/>
-        </w:numPr>
-        <w:rPr>
-          <w:rFonts w:ascii="Calibri" w:eastAsia="Calibri" w:hAnsi="Calibri" w:cs="Calibri"/>
-          <w:sz w:val="21"/>
-          <w:szCs w:val="21"/>
-        </w:rPr>
-      </w:pPr>
-      <w:r>
-        <w:rPr>
-          <w:rFonts w:ascii="Calibri" w:eastAsia="Calibri" w:hAnsi="Calibri" w:cs="Calibri"/>
-          <w:sz w:val="21"/>
-          <w:szCs w:val="21"/>
-        </w:rPr>
-        <w:t>Track changes in cognitive functioning and physical health across multiple clients, leading to improved communication with healthcare providers and more responsive individualized care plans</w:t>
-      </w:r>
-    </w:p>
-    <w:p>
-      <w:pPr>
-        <w:numPr>
-          <w:ilvl w:val="0"/>
-          <w:numId w:val="3"/>
-        </w:numPr>
-        <w:rPr>
-          <w:rFonts w:ascii="Calibri" w:eastAsia="Calibri" w:hAnsi="Calibri" w:cs="Calibri"/>
-          <w:sz w:val="21"/>
-          <w:szCs w:val="21"/>
-        </w:rPr>
-      </w:pPr>
-      <w:r>
-        <w:rPr>
-          <w:rFonts w:ascii="Calibri" w:eastAsia="Calibri" w:hAnsi="Calibri" w:cs="Calibri"/>
-          <w:sz w:val="21"/>
-          <w:szCs w:val="21"/>
-        </w:rPr>
-        <w:t>Improve client outcomes by offering consistent emotional support and proactive interventions, helping stabilize vitals, reduce hospitalizations, and enhance overall quality of life for elderly clients</w:t>
-      </w:r>
-    </w:p>
-    <w:p>
-      <w:pPr>
-        <w:tabs>
-          <w:tab w:val="right" w:pos="10800"/>
-        </w:tabs>
-        <w:spacing w:before="60"/>
-        <w:rPr>
-          <w:rFonts w:ascii="Calibri" w:eastAsia="Calibri" w:hAnsi="Calibri" w:cs="Calibri"/>
-          <w:sz w:val="21"/>
-          <w:szCs w:val="21"/>
-        </w:rPr>
-      </w:pPr>
-      <w:r>
-        <w:rPr>
-          <w:rFonts w:ascii="Calibri" w:eastAsia="Calibri" w:hAnsi="Calibri" w:cs="Calibri"/>
-          <w:b/>
-          <w:sz w:val="21"/>
-          <w:szCs w:val="21"/>
-        </w:rPr>
-        <w:t xml:space="preserve">California State University, San Bernardino | </w:t>
-      </w:r>
-      <w:r>
-        <w:rPr>
-          <w:rFonts w:ascii="Calibri" w:eastAsia="Calibri" w:hAnsi="Calibri" w:cs="Calibri"/>
-          <w:i/>
-          <w:sz w:val="21"/>
-          <w:szCs w:val="21"/>
-        </w:rPr>
-        <w:t xml:space="preserve">Behavioral Neuroscience Research Assistant </w:t>
-      </w:r>
-      <w:r>
-        <w:rPr>
-          <w:rFonts w:ascii="Calibri" w:eastAsia="Calibri" w:hAnsi="Calibri" w:cs="Calibri"/>
-          <w:sz w:val="21"/>
-          <w:szCs w:val="21"/>
-        </w:rPr>
-        <w:tab/>
-        <w:t>April to June 2019</w:t>
-      </w:r>
-    </w:p>
-    <w:p>
-      <w:pPr>
-        <w:numPr>
-          <w:ilvl w:val="0"/>
-          <w:numId w:val="3"/>
-        </w:numPr>
-        <w:rPr>
-          <w:rFonts w:ascii="Calibri" w:eastAsia="Calibri" w:hAnsi="Calibri" w:cs="Calibri"/>
-          <w:sz w:val="21"/>
-          <w:szCs w:val="21"/>
-        </w:rPr>
-      </w:pPr>
-      <w:r>
-        <w:rPr>
-          <w:rFonts w:ascii="Calibri" w:eastAsia="Calibri" w:hAnsi="Calibri" w:cs="Calibri"/>
-          <w:sz w:val="21"/>
-          <w:szCs w:val="21"/>
-        </w:rPr>
-        <w:t>Conducted a lab-based study examining cocaine-conditioned object preference in 24 adolescent rats using structured behavioral protocols, finding that cocaine-exposed rats exhibited significantly higher locomotor activity in the presence of the conditioned object compared to controls</w:t>
-      </w:r>
-    </w:p>
-    <w:p>
-      <w:pPr>
-        <w:numPr>
-          <w:ilvl w:val="0"/>
-          <w:numId w:val="3"/>
-        </w:numPr>
-        <w:rPr>
-          <w:rFonts w:ascii="Calibri" w:eastAsia="Calibri" w:hAnsi="Calibri" w:cs="Calibri"/>
-          <w:sz w:val="21"/>
-          <w:szCs w:val="21"/>
-        </w:rPr>
-      </w:pPr>
-      <w:r>
-        <w:rPr>
-          <w:rFonts w:ascii="Calibri" w:eastAsia="Calibri" w:hAnsi="Calibri" w:cs="Calibri"/>
-          <w:sz w:val="21"/>
-          <w:szCs w:val="21"/>
-        </w:rPr>
-        <w:t>Used SPSS to perform a three-way ANOVA analyzing the interaction between drug treatment, object presence, and time block, revealing a statistically significant conditioned response to environmental cues associated with drug exposure</w:t>
-      </w:r>
-    </w:p>
-    <w:p>
-      <w:pPr>
-        <w:numPr>
-          <w:ilvl w:val="0"/>
-          <w:numId w:val="3"/>
-        </w:numPr>
-        <w:rPr>
-          <w:rFonts w:ascii="Calibri" w:eastAsia="Calibri" w:hAnsi="Calibri" w:cs="Calibri"/>
-          <w:sz w:val="21"/>
-          <w:szCs w:val="21"/>
-        </w:rPr>
-      </w:pPr>
-      <w:r>
-        <w:rPr>
-          <w:rFonts w:ascii="Calibri" w:eastAsia="Calibri" w:hAnsi="Calibri" w:cs="Calibri"/>
-          <w:sz w:val="21"/>
-          <w:szCs w:val="21"/>
-        </w:rPr>
-        <w:t>Created bar plots and time series line graphs in GraphPad Prism to visualize group differences in locomotor activity, directly supporting the study’s conclusion that environmental triggers can heighten relapse vulnerability during adolescence</w:t>
-      </w:r>
-    </w:p>
-    <w:p>
-      <w:pPr>
-        <w:rPr>
-          <w:rFonts w:ascii="Calibri" w:eastAsia="Calibri" w:hAnsi="Calibri" w:cs="Calibri"/>
-          <w:b/>
-          <w:sz w:val="21"/>
-          <w:szCs w:val="21"/>
-        </w:rPr>
-      </w:pPr>
-    </w:p>
-    <w:p>
-      <w:pPr>
-        <w:pBdr>
-          <w:bottom w:val="nil"/>
-        </w:pBdr>
-        <w:rPr>
-          <w:rFonts w:ascii="Calibri" w:eastAsia="Calibri" w:hAnsi="Calibri" w:cs="Calibri"/>
-          <w:b/>
-          <w:sz w:val="21"/>
-          <w:szCs w:val="21"/>
-        </w:rPr>
-      </w:pPr>
-      <w:r>
-        <w:rPr>
-          <w:rFonts w:ascii="Calibri" w:eastAsia="Calibri" w:hAnsi="Calibri" w:cs="Calibri"/>
-          <w:b/>
-          <w:sz w:val="21"/>
-          <w:szCs w:val="21"/>
-        </w:rPr>
-        <w:t xml:space="preserve">PROJECT EXPERIENCE </w:t>
-      </w:r>
-    </w:p>
-    <w:p>
-      <w:pPr>
-        <w:tabs>
-          <w:tab w:val="right" w:pos="10800"/>
-        </w:tabs>
-        <w:spacing w:before="60"/>
-        <w:rPr>
-          <w:rFonts w:ascii="Calibri" w:eastAsia="Calibri" w:hAnsi="Calibri" w:cs="Calibri"/>
-          <w:b/>
-          <w:sz w:val="21"/>
-          <w:szCs w:val="21"/>
-        </w:rPr>
-      </w:pPr>
-      <w:r>
-        <w:rPr>
-          <w:rFonts w:ascii="Calibri" w:eastAsia="Calibri" w:hAnsi="Calibri" w:cs="Calibri"/>
-          <w:b/>
-          <w:sz w:val="21"/>
-          <w:szCs w:val="21"/>
-        </w:rPr>
-        <w:t xml:space="preserve">Depression Index Analysis – CDC BRFSS Survey | </w:t>
-      </w:r>
-      <w:r>
-        <w:rPr>
-          <w:rFonts w:ascii="Calibri" w:eastAsia="Calibri" w:hAnsi="Calibri" w:cs="Calibri"/>
-          <w:i/>
-          <w:sz w:val="21"/>
-          <w:szCs w:val="21"/>
-        </w:rPr>
-        <w:t>Graduate Researcher</w:t>
-      </w:r>
-      <w:r>
-        <w:rPr>
-          <w:rFonts w:ascii="Calibri" w:eastAsia="Calibri" w:hAnsi="Calibri" w:cs="Calibri"/>
-          <w:sz w:val="21"/>
-          <w:szCs w:val="21"/>
-        </w:rPr>
-        <w:tab/>
-      </w:r>
-      <w:r>
-        <w:rPr>
-          <w:rFonts w:ascii="Calibri" w:eastAsia="Calibri" w:hAnsi="Calibri" w:cs="Calibri"/>
-          <w:sz w:val="21"/>
-          <w:szCs w:val="21"/>
-        </w:rPr>
-        <w:t>January 2025 to March 2025</w:t>
+      </w:r>
+      <w:r>
+        <w:rPr>
+          <w:rFonts w:ascii="Calibri" w:eastAsia="Calibri" w:hAnsi="Calibri" w:cs="Calibri"/>
+          <w:sz w:val="21"/>
+          <w:szCs w:val="21"/>
+        </w:rPr>
+        <w:t>November 2024</w:t>
       </w:r>
       <w:r>
         <w:rPr>
@@ -1022,7 +1595,7 @@
           <w:sz w:val="21"/>
           <w:szCs w:val="21"/>
         </w:rPr>
-        <w:t>Created a Depression Index using 400,000+ CDC BRFSS responses to model regional variation in self-reported depression symptoms based on PHQ-9 scoring</w:t>
+        <w:t>Analyzed 38,000+ time-stamped heart rate records from Strava using Python to detect bimodal afternoon distributions via KDE and Gaussian Mixture Models</w:t>
       </w:r>
     </w:p>
     <w:p>
@@ -1043,111 +1616,12 @@
           <w:sz w:val="21"/>
           <w:szCs w:val="21"/>
         </w:rPr>
-        <w:t>Visualized trends in Python, finding Western states scored 15–20% lower than the Midwest and South, supporting research on environmental influences in mental health</w:t>
-      </w:r>
-    </w:p>
-    <w:p>
-      <w:pPr>
-        <w:tabs>
-          <w:tab w:val="right" w:pos="10800"/>
-        </w:tabs>
-        <w:spacing w:before="120"/>
-        <w:rPr>
-          <w:rFonts w:ascii="Calibri" w:eastAsia="Calibri" w:hAnsi="Calibri" w:cs="Calibri"/>
-          <w:b/>
-          <w:sz w:val="21"/>
-          <w:szCs w:val="21"/>
-        </w:rPr>
-      </w:pPr>
-      <w:r>
-        <w:rPr>
-          <w:rFonts w:ascii="Calibri" w:eastAsia="Calibri" w:hAnsi="Calibri" w:cs="Calibri"/>
-          <w:b/>
-          <w:sz w:val="21"/>
-          <w:szCs w:val="21"/>
-        </w:rPr>
-        <w:t xml:space="preserve">Heart Rate and Performance Trends – Strava Wearable Data| </w:t>
-      </w:r>
-      <w:r>
-        <w:rPr>
-          <w:rFonts w:ascii="Calibri" w:eastAsia="Calibri" w:hAnsi="Calibri" w:cs="Calibri"/>
-          <w:i/>
-          <w:sz w:val="21"/>
-          <w:szCs w:val="21"/>
-        </w:rPr>
-        <w:t>Data Science Analyst</w:t>
-      </w:r>
-      <w:r>
-        <w:rPr>
-          <w:rFonts w:ascii="Calibri" w:eastAsia="Calibri" w:hAnsi="Calibri" w:cs="Calibri"/>
-          <w:sz w:val="21"/>
-          <w:szCs w:val="21"/>
-        </w:rPr>
-        <w:tab/>
-      </w:r>
-      <w:r>
-        <w:rPr>
-          <w:rFonts w:ascii="Calibri" w:eastAsia="Calibri" w:hAnsi="Calibri" w:cs="Calibri"/>
-          <w:sz w:val="21"/>
-          <w:szCs w:val="21"/>
-        </w:rPr>
-        <w:t>November 2024</w:t>
-      </w:r>
-      <w:r>
-        <w:rPr>
-          <w:rFonts w:ascii="Calibri" w:eastAsia="Calibri" w:hAnsi="Calibri" w:cs="Calibri"/>
-          <w:b/>
-          <w:sz w:val="21"/>
-          <w:szCs w:val="21"/>
-        </w:rPr>
-        <w:t xml:space="preserve"> </w:t>
-      </w:r>
-    </w:p>
-    <w:p>
-      <w:pPr>
-        <w:numPr>
-          <w:ilvl w:val="0"/>
-          <w:numId w:val="2"/>
-        </w:numPr>
-        <w:rPr>
-          <w:rFonts w:ascii="Calibri" w:eastAsia="Calibri" w:hAnsi="Calibri" w:cs="Calibri"/>
-          <w:sz w:val="21"/>
-          <w:szCs w:val="21"/>
-        </w:rPr>
-      </w:pPr>
-      <w:r>
-        <w:rPr>
-          <w:rFonts w:ascii="Calibri" w:eastAsia="Calibri" w:hAnsi="Calibri" w:cs="Calibri"/>
-          <w:sz w:val="21"/>
-          <w:szCs w:val="21"/>
-        </w:rPr>
-        <w:t>Analyzed 38,000+ time-stamped heart rate records from Strava using Python to detect bimodal afternoon distributions via KDE and Gaussian Mixture Models</w:t>
-      </w:r>
-    </w:p>
-    <w:p>
-      <w:pPr>
-        <w:numPr>
-          <w:ilvl w:val="0"/>
-          <w:numId w:val="2"/>
-        </w:numPr>
-        <w:rPr>
-          <w:rFonts w:ascii="Calibri" w:eastAsia="Calibri" w:hAnsi="Calibri" w:cs="Calibri"/>
-          <w:sz w:val="21"/>
-          <w:szCs w:val="21"/>
-        </w:rPr>
-      </w:pPr>
-      <w:r>
-        <w:rPr>
-          <w:rFonts w:ascii="Calibri" w:eastAsia="Calibri" w:hAnsi="Calibri" w:cs="Calibri"/>
-          <w:sz w:val="21"/>
-          <w:szCs w:val="21"/>
-        </w:rPr>
         <w:t>Conducted time series exploration across cadence, distance, and heart rate by time of day, revealing performance trends that inform personalized training strategies</w:t>
       </w:r>
     </w:p>
     <w:sectPr>
       <w:pgSz w:w="12240" w:h="15840"/>
-      <w:pgMar w:top="432" w:right="720" w:bottom="288" w:left="720" w:header="720" w:footer="720" w:gutter="0"/>
+      <w:pgMar w:top="432" w:right="432" w:bottom="432" w:left="432" w:header="720" w:footer="720" w:gutter="0"/>
       <w:pgNumType w:start="1"/>
       <w:cols w:space="720"/>
     </w:sectPr>
@@ -2076,6 +2550,52 @@
       <w:szCs w:val="30"/>
     </w:rPr>
   </w:style>
+  <w:style w:type="character" w:styleId="Hyperlink">
+    <w:name w:val="Hyperlink"/>
+    <w:basedOn w:val="DefaultParagraphFont"/>
+    <w:uiPriority w:val="99"/>
+    <w:unhideWhenUsed/>
+    <w:rsid w:val="00552E74"/>
+    <w:rPr>
+      <w:color w:val="0000FF" w:themeColor="hyperlink"/>
+      <w:u w:val="single"/>
+    </w:rPr>
+  </w:style>
+  <w:style w:type="character" w:styleId="UnresolvedMention">
+    <w:name w:val="Unresolved Mention"/>
+    <w:basedOn w:val="DefaultParagraphFont"/>
+    <w:uiPriority w:val="99"/>
+    <w:semiHidden/>
+    <w:unhideWhenUsed/>
+    <w:rsid w:val="00552E74"/>
+    <w:rPr>
+      <w:color w:val="605E5C"/>
+      <w:shd w:val="clear" w:color="auto" w:fill="E1DFDD"/>
+    </w:rPr>
+  </w:style>
+  <w:style w:type="paragraph" w:styleId="ListParagraph">
+    <w:name w:val="List Paragraph"/>
+    <w:basedOn w:val="Normal"/>
+    <w:uiPriority w:val="34"/>
+    <w:qFormat/>
+    <w:rsid w:val="00DC2A6D"/>
+    <w:pPr>
+      <w:ind w:left="720"/>
+      <w:contextualSpacing/>
+    </w:pPr>
+  </w:style>
+  <w:style w:type="character" w:styleId="FollowedHyperlink">
+    <w:name w:val="FollowedHyperlink"/>
+    <w:basedOn w:val="DefaultParagraphFont"/>
+    <w:uiPriority w:val="99"/>
+    <w:semiHidden/>
+    <w:unhideWhenUsed/>
+    <w:rsid w:val="009E7892"/>
+    <w:rPr>
+      <w:color w:val="800080" w:themeColor="followedHyperlink"/>
+      <w:u w:val="single"/>
+    </w:rPr>
+  </w:style>
 </w:styles>
 </file>
 
@@ -2397,4 +2917,16 @@
   </a:objectDefaults>
   <a:extraClrSchemeLst/>
 </a:theme>
+</file>
+
+<file path=customXml/item1.xml><?xml version="1.0" encoding="utf-8"?>
+<b:Sources xmlns:b="http://schemas.openxmlformats.org/officeDocument/2006/bibliography" xmlns="http://schemas.openxmlformats.org/officeDocument/2006/bibliography" SelectedStyle="\APASixthEditionOfficeOnline.xsl" StyleName="APA" Version="6"/>
+</file>
+
+<file path=customXml/itemProps1.xml><?xml version="1.0" encoding="utf-8"?>
+<ds:datastoreItem xmlns:ds="http://schemas.openxmlformats.org/officeDocument/2006/customXml" ds:itemID="{37F3A6B8-7FAA-40E1-ACBD-3A699A5E300A}">
+  <ds:schemaRefs>
+    <ds:schemaRef ds:uri="http://schemas.openxmlformats.org/officeDocument/2006/bibliography"/>
+  </ds:schemaRefs>
+</ds:datastoreItem>
 </file>
</xml_diff>